<commit_message>
Cell Phone field updated; Pass Number size increased
</commit_message>
<xml_diff>
--- a/templates/boh_pass_template.docx
+++ b/templates/boh_pass_template.docx
@@ -26,16 +26,16 @@
         <mc:AlternateContent>
           <mc:Choice Requires="wps">
             <w:drawing>
-              <wp:anchor distT="0" distB="0" distL="114300" distR="114300" simplePos="0" relativeHeight="251659264" behindDoc="0" locked="0" layoutInCell="1" allowOverlap="1" wp14:anchorId="54286534" wp14:editId="089B5CD6">
+              <wp:anchor distT="0" distB="0" distL="114300" distR="114300" simplePos="0" relativeHeight="251663360" behindDoc="0" locked="0" layoutInCell="1" allowOverlap="1" wp14:anchorId="04B31159" wp14:editId="17F1B30C">
                 <wp:simplePos x="0" y="0"/>
                 <wp:positionH relativeFrom="margin">
-                  <wp:posOffset>4920614</wp:posOffset>
+                  <wp:align>right</wp:align>
                 </wp:positionH>
                 <wp:positionV relativeFrom="paragraph">
-                  <wp:posOffset>-846455</wp:posOffset>
+                  <wp:posOffset>-653778</wp:posOffset>
                 </wp:positionV>
-                <wp:extent cx="2098675" cy="609600"/>
-                <wp:effectExtent l="0" t="0" r="0" b="0"/>
+                <wp:extent cx="1609725" cy="3333750"/>
+                <wp:effectExtent l="0" t="0" r="9525" b="0"/>
                 <wp:wrapNone/>
                 <wp:docPr id="2046192475" name="Text Box 2"/>
                 <wp:cNvGraphicFramePr/>
@@ -46,7 +46,7 @@
                       <wps:spPr>
                         <a:xfrm>
                           <a:off x="0" y="0"/>
-                          <a:ext cx="2098675" cy="609600"/>
+                          <a:ext cx="1609725" cy="3333750"/>
                         </a:xfrm>
                         <a:prstGeom prst="rect">
                           <a:avLst/>
@@ -89,8 +89,8 @@
                               <w:jc w:val="right"/>
                               <w:rPr>
                                 <w:color w:val="767171" w:themeColor="background2" w:themeShade="80"/>
-                                <w:sz w:val="36"/>
-                                <w:szCs w:val="36"/>
+                                <w:sz w:val="96"/>
+                                <w:szCs w:val="96"/>
                               </w:rPr>
                             </w:pPr>
                             <w:r>
@@ -102,17 +102,6 @@
                                 <w:sz w:val="96"/>
                                 <w:szCs w:val="96"/>
                               </w:rPr>
-                              <w:t xml:space="preserve"> </w:t>
-                            </w:r>
-                            <w:r>
-                              <w:rPr>
-                                <w:rFonts w:ascii="Century Gothic" w:hAnsi="Century Gothic"/>
-                                <w:b/>
-                                <w:bCs/>
-                                <w:color w:val="767171" w:themeColor="background2" w:themeShade="80"/>
-                                <w:sz w:val="36"/>
-                                <w:szCs w:val="36"/>
-                              </w:rPr>
                               <w:t>{{</w:t>
                             </w:r>
                             <w:proofErr w:type="spellStart"/>
@@ -122,21 +111,10 @@
                                 <w:b/>
                                 <w:bCs/>
                                 <w:color w:val="767171" w:themeColor="background2" w:themeShade="80"/>
-                                <w:sz w:val="36"/>
-                                <w:szCs w:val="36"/>
+                                <w:sz w:val="96"/>
+                                <w:szCs w:val="96"/>
                               </w:rPr>
-                              <w:t>P</w:t>
-                            </w:r>
-                            <w:r>
-                              <w:rPr>
-                                <w:rFonts w:ascii="Century Gothic" w:hAnsi="Century Gothic"/>
-                                <w:b/>
-                                <w:bCs/>
-                                <w:color w:val="767171" w:themeColor="background2" w:themeShade="80"/>
-                                <w:sz w:val="36"/>
-                                <w:szCs w:val="36"/>
-                              </w:rPr>
-                              <w:t>assNumber</w:t>
+                              <w:t>PassNumber</w:t>
                             </w:r>
                             <w:proofErr w:type="spellEnd"/>
                             <w:r>
@@ -145,8 +123,8 @@
                                 <w:b/>
                                 <w:bCs/>
                                 <w:color w:val="767171" w:themeColor="background2" w:themeShade="80"/>
-                                <w:sz w:val="36"/>
-                                <w:szCs w:val="36"/>
+                                <w:sz w:val="96"/>
+                                <w:szCs w:val="96"/>
                               </w:rPr>
                               <w:t>}}</w:t>
                             </w:r>
@@ -174,11 +152,11 @@
           </mc:Choice>
           <mc:Fallback>
             <w:pict>
-              <v:shapetype w14:anchorId="54286534" id="_x0000_t202" coordsize="21600,21600" o:spt="202" path="m,l,21600r21600,l21600,xe">
+              <v:shapetype w14:anchorId="04B31159" id="_x0000_t202" coordsize="21600,21600" o:spt="202" path="m,l,21600r21600,l21600,xe">
                 <v:stroke joinstyle="miter"/>
                 <v:path gradientshapeok="t" o:connecttype="rect"/>
               </v:shapetype>
-              <v:shape id="Text Box 2" o:spid="_x0000_s1026" type="#_x0000_t202" style="position:absolute;left:0;text-align:left;margin-left:387.45pt;margin-top:-66.65pt;width:165.25pt;height:48pt;z-index:251659264;visibility:visible;mso-wrap-style:square;mso-width-percent:0;mso-height-percent:0;mso-wrap-distance-left:9pt;mso-wrap-distance-top:0;mso-wrap-distance-right:9pt;mso-wrap-distance-bottom:0;mso-position-horizontal:absolute;mso-position-horizontal-relative:margin;mso-position-vertical:absolute;mso-position-vertical-relative:text;mso-width-percent:0;mso-height-percent:0;mso-width-relative:margin;mso-height-relative:margin;v-text-anchor:top" o:gfxdata="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" fillcolor="white [3201]" stroked="f" strokeweight=".5pt">
+              <v:shape id="Text Box 2" o:spid="_x0000_s1026" type="#_x0000_t202" style="position:absolute;left:0;text-align:left;margin-left:75.55pt;margin-top:-51.5pt;width:126.75pt;height:262.5pt;z-index:251663360;visibility:visible;mso-wrap-style:square;mso-width-percent:0;mso-height-percent:0;mso-wrap-distance-left:9pt;mso-wrap-distance-top:0;mso-wrap-distance-right:9pt;mso-wrap-distance-bottom:0;mso-position-horizontal:right;mso-position-horizontal-relative:margin;mso-position-vertical:absolute;mso-position-vertical-relative:text;mso-width-percent:0;mso-height-percent:0;mso-width-relative:margin;mso-height-relative:margin;v-text-anchor:top" o:gfxdata="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" fillcolor="white [3201]" stroked="f" strokeweight=".5pt">
                 <v:textbox>
                   <w:txbxContent>
                     <w:p>
@@ -210,8 +188,8 @@
                         <w:jc w:val="right"/>
                         <w:rPr>
                           <w:color w:val="767171" w:themeColor="background2" w:themeShade="80"/>
-                          <w:sz w:val="36"/>
-                          <w:szCs w:val="36"/>
+                          <w:sz w:val="96"/>
+                          <w:szCs w:val="96"/>
                         </w:rPr>
                       </w:pPr>
                       <w:r>
@@ -223,17 +201,6 @@
                           <w:sz w:val="96"/>
                           <w:szCs w:val="96"/>
                         </w:rPr>
-                        <w:t xml:space="preserve"> </w:t>
-                      </w:r>
-                      <w:r>
-                        <w:rPr>
-                          <w:rFonts w:ascii="Century Gothic" w:hAnsi="Century Gothic"/>
-                          <w:b/>
-                          <w:bCs/>
-                          <w:color w:val="767171" w:themeColor="background2" w:themeShade="80"/>
-                          <w:sz w:val="36"/>
-                          <w:szCs w:val="36"/>
-                        </w:rPr>
                         <w:t>{{</w:t>
                       </w:r>
                       <w:proofErr w:type="spellStart"/>
@@ -243,21 +210,10 @@
                           <w:b/>
                           <w:bCs/>
                           <w:color w:val="767171" w:themeColor="background2" w:themeShade="80"/>
-                          <w:sz w:val="36"/>
-                          <w:szCs w:val="36"/>
+                          <w:sz w:val="96"/>
+                          <w:szCs w:val="96"/>
                         </w:rPr>
-                        <w:t>P</w:t>
-                      </w:r>
-                      <w:r>
-                        <w:rPr>
-                          <w:rFonts w:ascii="Century Gothic" w:hAnsi="Century Gothic"/>
-                          <w:b/>
-                          <w:bCs/>
-                          <w:color w:val="767171" w:themeColor="background2" w:themeShade="80"/>
-                          <w:sz w:val="36"/>
-                          <w:szCs w:val="36"/>
-                        </w:rPr>
-                        <w:t>assNumber</w:t>
+                        <w:t>PassNumber</w:t>
                       </w:r>
                       <w:proofErr w:type="spellEnd"/>
                       <w:r>
@@ -266,8 +222,8 @@
                           <w:b/>
                           <w:bCs/>
                           <w:color w:val="767171" w:themeColor="background2" w:themeShade="80"/>
-                          <w:sz w:val="36"/>
-                          <w:szCs w:val="36"/>
+                          <w:sz w:val="96"/>
+                          <w:szCs w:val="96"/>
                         </w:rPr>
                         <w:t>}}</w:t>
                       </w:r>
@@ -344,7 +300,7 @@
           <w14:ligatures w14:val="standardContextual"/>
         </w:rPr>
         <w:drawing>
-          <wp:anchor distT="0" distB="0" distL="114300" distR="114300" simplePos="0" relativeHeight="251658240" behindDoc="0" locked="0" layoutInCell="1" allowOverlap="1" wp14:anchorId="6A7CCBDE" wp14:editId="01CBF1D3">
+          <wp:anchor distT="0" distB="0" distL="114300" distR="114300" simplePos="0" relativeHeight="251658240" behindDoc="0" locked="0" layoutInCell="1" allowOverlap="1" wp14:anchorId="6A7CCBDE" wp14:editId="2E6EA149">
             <wp:simplePos x="0" y="0"/>
             <wp:positionH relativeFrom="margin">
               <wp:posOffset>1891665</wp:posOffset>

</xml_diff>